<commit_message>
update berkas skl final
</commit_message>
<xml_diff>
--- a/Biodata Alumni Ilkom Wardana.docx
+++ b/Biodata Alumni Ilkom Wardana.docx
@@ -34,10 +34,18 @@
             </w:r>
             <w:r>
               <w:rPr>
+                <w:color w:val="FFFFFF" w:themeColor="background1"/>
                 <w:sz w:val="18"/>
                 <w:szCs w:val="18"/>
               </w:rPr>
-              <w:t xml:space="preserve">, </w:t>
+              <w:t>,</w:t>
+            </w:r>
+            <w:r>
+              <w:rPr>
+                <w:sz w:val="18"/>
+                <w:szCs w:val="18"/>
+              </w:rPr>
+              <w:t xml:space="preserve"> </w:t>
             </w:r>
             <w:r>
               <w:rPr>
@@ -142,7 +150,23 @@
                 <w:szCs w:val="28"/>
                 <w:lang w:val="sv-SE"/>
               </w:rPr>
-              <w:t>KEMENTRIAN RISET,TEKNOLOGI DAN PENDIDIKAN TINGGI</w:t>
+              <w:t>KEMENTRIAN RISET,</w:t>
+            </w:r>
+            <w:r>
+              <w:rPr>
+                <w:sz w:val="28"/>
+                <w:szCs w:val="28"/>
+                <w:lang w:val="sv-SE"/>
+              </w:rPr>
+              <w:t xml:space="preserve"> </w:t>
+            </w:r>
+            <w:r>
+              <w:rPr>
+                <w:sz w:val="28"/>
+                <w:szCs w:val="28"/>
+                <w:lang w:val="sv-SE"/>
+              </w:rPr>
+              <w:t>TEKNOLOGI DAN PENDIDIKAN TINGGI</w:t>
             </w:r>
           </w:p>
           <w:p>
@@ -222,7 +246,19 @@
               <w:rPr>
                 <w:lang w:val="sv-SE"/>
               </w:rPr>
-              <w:t>Kampus Bukit Jimbaran –Gedung B</w:t>
+              <w:t>Kampus Bukit Jimbaran –</w:t>
+            </w:r>
+            <w:r>
+              <w:rPr>
+                <w:lang w:val="sv-SE"/>
+              </w:rPr>
+              <w:t xml:space="preserve"> </w:t>
+            </w:r>
+            <w:r>
+              <w:rPr>
+                <w:lang w:val="sv-SE"/>
+              </w:rPr>
+              <w:t>Gedung B</w:t>
             </w:r>
             <w:r>
               <w:rPr>
@@ -234,7 +270,43 @@
               <w:rPr>
                 <w:lang w:val="sv-SE"/>
               </w:rPr>
-              <w:t xml:space="preserve"> -Telpon : 0361-701805</w:t>
+              <w:t xml:space="preserve"> </w:t>
+            </w:r>
+            <w:r>
+              <w:rPr>
+                <w:lang w:val="sv-SE"/>
+              </w:rPr>
+              <w:t xml:space="preserve">– </w:t>
+            </w:r>
+            <w:r>
+              <w:rPr>
+                <w:lang w:val="sv-SE"/>
+              </w:rPr>
+              <w:t>Tel</w:t>
+            </w:r>
+            <w:r>
+              <w:rPr>
+                <w:lang w:val="sv-SE"/>
+              </w:rPr>
+              <w:t>e</w:t>
+            </w:r>
+            <w:r>
+              <w:rPr>
+                <w:lang w:val="sv-SE"/>
+              </w:rPr>
+              <w:t>pon</w:t>
+            </w:r>
+            <w:r>
+              <w:rPr>
+                <w:lang w:val="sv-SE"/>
+              </w:rPr>
+              <w:t xml:space="preserve"> </w:t>
+            </w:r>
+            <w:r>
+              <w:rPr>
+                <w:lang w:val="sv-SE"/>
+              </w:rPr>
+              <w:t>: 0361-701805</w:t>
             </w:r>
           </w:p>
         </w:tc>
@@ -365,6 +437,8 @@
         </w:rPr>
         <w:t>Laki-Laki</w:t>
       </w:r>
+      <w:bookmarkStart w:id="0" w:name="_GoBack"/>
+      <w:bookmarkEnd w:id="0"/>
     </w:p>
     <w:p>
       <w:pPr>
@@ -585,7 +659,25 @@
         <w:rPr>
           <w:lang w:val="fr-FR"/>
         </w:rPr>
-        <w:t>30 Juli 2020</w:t>
+        <w:t>17</w:t>
+      </w:r>
+      <w:r>
+        <w:rPr>
+          <w:lang w:val="fr-FR"/>
+        </w:rPr>
+        <w:t xml:space="preserve"> Ju</w:t>
+      </w:r>
+      <w:r>
+        <w:rPr>
+          <w:lang w:val="fr-FR"/>
+        </w:rPr>
+        <w:t>n</w:t>
+      </w:r>
+      <w:r>
+        <w:rPr>
+          <w:lang w:val="fr-FR"/>
+        </w:rPr>
+        <w:t>i 2020</w:t>
       </w:r>
     </w:p>
     <w:p>
@@ -622,69 +714,19 @@
         <w:rPr>
           <w:lang w:val="fr-FR"/>
         </w:rPr>
-        <w:t>Implementasi Ontologi Semantik dalam Sistem Manajemen Pengetahuan</w:t>
-      </w:r>
-    </w:p>
-    <w:p>
-      <w:pPr>
-        <w:tabs>
-          <w:tab w:val="left" w:pos="1985"/>
-          <w:tab w:val="left" w:pos="2410"/>
-        </w:tabs>
-        <w:spacing w:line="360" w:lineRule="auto"/>
-        <w:rPr>
-          <w:lang w:val="fr-FR"/>
-        </w:rPr>
-      </w:pPr>
-      <w:r>
-        <w:rPr>
-          <w:lang w:val="fr-FR"/>
-        </w:rPr>
-        <w:tab/>
-      </w:r>
-      <w:r>
-        <w:rPr>
-          <w:lang w:val="fr-FR"/>
-        </w:rPr>
-        <w:tab/>
-        <w:t xml:space="preserve">  …………………………………………………………………………</w:t>
-      </w:r>
-      <w:r>
-        <w:rPr>
-          <w:lang w:val="fr-FR"/>
-        </w:rPr>
-        <w:t>……</w:t>
-      </w:r>
-    </w:p>
-    <w:p>
-      <w:pPr>
-        <w:tabs>
-          <w:tab w:val="left" w:pos="1985"/>
-          <w:tab w:val="left" w:pos="2410"/>
-        </w:tabs>
-        <w:spacing w:line="360" w:lineRule="auto"/>
-        <w:rPr>
-          <w:lang w:val="fr-FR"/>
-        </w:rPr>
-      </w:pPr>
-      <w:r>
-        <w:rPr>
-          <w:lang w:val="fr-FR"/>
-        </w:rPr>
-        <w:tab/>
-      </w:r>
-      <w:r>
-        <w:rPr>
-          <w:lang w:val="fr-FR"/>
-        </w:rPr>
-        <w:tab/>
-        <w:t xml:space="preserve">  …………………………………………………………………………</w:t>
-      </w:r>
-      <w:r>
-        <w:rPr>
-          <w:lang w:val="fr-FR"/>
-        </w:rPr>
-        <w:t>……</w:t>
+        <w:t>Implementasi Ontologi Semantik dalam</w:t>
+      </w:r>
+      <w:r>
+        <w:rPr>
+          <w:lang w:val="fr-FR"/>
+        </w:rPr>
+        <w:t xml:space="preserve"> Rancang Bangun</w:t>
+      </w:r>
+      <w:r>
+        <w:rPr>
+          <w:lang w:val="fr-FR"/>
+        </w:rPr>
+        <w:t xml:space="preserve"> Sistem </w:t>
       </w:r>
     </w:p>
     <w:p>
@@ -709,13 +751,19 @@
           <w:lang w:val="fr-FR"/>
         </w:rPr>
         <w:tab/>
-        <w:t xml:space="preserve">  …………………………………………………………………………</w:t>
-      </w:r>
-      <w:r>
-        <w:rPr>
-          <w:lang w:val="fr-FR"/>
-        </w:rPr>
-        <w:t>……</w:t>
+        <w:t xml:space="preserve">  </w:t>
+      </w:r>
+      <w:r>
+        <w:rPr>
+          <w:lang w:val="fr-FR"/>
+        </w:rPr>
+        <w:t>Manajemen Pengetahuan</w:t>
+      </w:r>
+      <w:r>
+        <w:rPr>
+          <w:lang w:val="fr-FR"/>
+        </w:rPr>
+        <w:t xml:space="preserve"> Gamelan Bali Berbasis Web</w:t>
       </w:r>
     </w:p>
     <w:p>
@@ -801,13 +849,23 @@
         <w:rPr>
           <w:lang w:val="fr-FR"/>
         </w:rPr>
-        <w:t>: ……………………………………………………………………………</w:t>
-      </w:r>
-      <w:r>
-        <w:rPr>
-          <w:lang w:val="fr-FR"/>
-        </w:rPr>
-        <w:t>...</w:t>
+        <w:t xml:space="preserve">: </w:t>
+      </w:r>
+      <w:r>
+        <w:rPr>
+          <w:i/>
+          <w:iCs/>
+          <w:lang w:val="fr-FR"/>
+        </w:rPr>
+        <w:t>Cokorda Rai Adi Pramartha, S.T., M.M., Ph.D</w:t>
+      </w:r>
+      <w:r>
+        <w:rPr>
+          <w:i/>
+          <w:iCs/>
+          <w:lang w:val="fr-FR"/>
+        </w:rPr>
+        <w:t>.</w:t>
       </w:r>
     </w:p>
     <w:p>
@@ -821,6 +879,7 @@
         <w:spacing w:line="360" w:lineRule="auto"/>
         <w:rPr>
           <w:i/>
+          <w:iCs/>
           <w:lang w:val="fr-FR"/>
         </w:rPr>
       </w:pPr>
@@ -856,13 +915,41 @@
         <w:rPr>
           <w:lang w:val="fr-FR"/>
         </w:rPr>
-        <w:t>: …………………………………………………………………………</w:t>
-      </w:r>
-      <w:r>
-        <w:rPr>
-          <w:lang w:val="fr-FR"/>
-        </w:rPr>
-        <w:t>…...</w:t>
+        <w:t xml:space="preserve">: </w:t>
+      </w:r>
+      <w:r>
+        <w:rPr>
+          <w:i/>
+          <w:iCs/>
+          <w:lang w:val="fr-FR"/>
+        </w:rPr>
+        <w:t xml:space="preserve">Ida Bagus Gede Dwidasmara, </w:t>
+      </w:r>
+      <w:proofErr w:type="gramStart"/>
+      <w:r>
+        <w:rPr>
+          <w:i/>
+          <w:iCs/>
+          <w:lang w:val="fr-FR"/>
+        </w:rPr>
+        <w:t>S.Kom</w:t>
+      </w:r>
+      <w:proofErr w:type="gramEnd"/>
+      <w:r>
+        <w:rPr>
+          <w:i/>
+          <w:iCs/>
+          <w:lang w:val="fr-FR"/>
+        </w:rPr>
+        <w:t>., M.Cs</w:t>
+      </w:r>
+      <w:r>
+        <w:rPr>
+          <w:i/>
+          <w:iCs/>
+          <w:lang w:val="fr-FR"/>
+        </w:rPr>
+        <w:t>.</w:t>
       </w:r>
     </w:p>
     <w:p>
@@ -876,6 +963,7 @@
         <w:spacing w:line="360" w:lineRule="auto"/>
         <w:rPr>
           <w:i/>
+          <w:iCs/>
           <w:lang w:val="fr-FR"/>
         </w:rPr>
       </w:pPr>
@@ -911,13 +999,33 @@
         <w:rPr>
           <w:lang w:val="fr-FR"/>
         </w:rPr>
-        <w:t>: ……………………………………………………………………………</w:t>
-      </w:r>
-      <w:r>
-        <w:rPr>
-          <w:lang w:val="fr-FR"/>
-        </w:rPr>
-        <w:t>...</w:t>
+        <w:t xml:space="preserve">: </w:t>
+      </w:r>
+      <w:r>
+        <w:rPr>
+          <w:i/>
+          <w:iCs/>
+          <w:lang w:val="fr-FR"/>
+        </w:rPr>
+        <w:t xml:space="preserve">I Made Widiartha, </w:t>
+      </w:r>
+      <w:proofErr w:type="gramStart"/>
+      <w:r>
+        <w:rPr>
+          <w:i/>
+          <w:iCs/>
+          <w:lang w:val="fr-FR"/>
+        </w:rPr>
+        <w:t>S.Si</w:t>
+      </w:r>
+      <w:proofErr w:type="gramEnd"/>
+      <w:r>
+        <w:rPr>
+          <w:i/>
+          <w:iCs/>
+          <w:lang w:val="fr-FR"/>
+        </w:rPr>
+        <w:t>, M.Kom.</w:t>
       </w:r>
     </w:p>
     <w:p>
@@ -931,6 +1039,7 @@
         <w:spacing w:line="360" w:lineRule="auto"/>
         <w:rPr>
           <w:i/>
+          <w:iCs/>
           <w:lang w:val="fr-FR"/>
         </w:rPr>
       </w:pPr>
@@ -959,13 +1068,57 @@
         <w:rPr>
           <w:lang w:val="fr-FR"/>
         </w:rPr>
-        <w:t>: ……………………………………………………………………………</w:t>
-      </w:r>
-      <w:r>
-        <w:rPr>
-          <w:lang w:val="fr-FR"/>
-        </w:rPr>
-        <w:t>...</w:t>
+        <w:t xml:space="preserve">: </w:t>
+      </w:r>
+      <w:r>
+        <w:rPr>
+          <w:i/>
+          <w:iCs/>
+          <w:lang w:val="fr-FR"/>
+        </w:rPr>
+        <w:t xml:space="preserve">Ida Bagus Made Mahendra, </w:t>
+      </w:r>
+      <w:proofErr w:type="gramStart"/>
+      <w:r>
+        <w:rPr>
+          <w:i/>
+          <w:iCs/>
+          <w:lang w:val="fr-FR"/>
+        </w:rPr>
+        <w:t>S.Kom</w:t>
+      </w:r>
+      <w:proofErr w:type="gramEnd"/>
+      <w:r>
+        <w:rPr>
+          <w:i/>
+          <w:iCs/>
+          <w:lang w:val="fr-FR"/>
+        </w:rPr>
+        <w:t>.,</w:t>
+      </w:r>
+      <w:r>
+        <w:rPr>
+          <w:i/>
+          <w:iCs/>
+          <w:lang w:val="fr-FR"/>
+        </w:rPr>
+        <w:t xml:space="preserve"> </w:t>
+      </w:r>
+      <w:r>
+        <w:rPr>
+          <w:i/>
+          <w:iCs/>
+          <w:lang w:val="fr-FR"/>
+        </w:rPr>
+        <w:t>M.Kom</w:t>
+      </w:r>
+      <w:r>
+        <w:rPr>
+          <w:i/>
+          <w:iCs/>
+          <w:lang w:val="fr-FR"/>
+        </w:rPr>
+        <w:t>.</w:t>
       </w:r>
     </w:p>
     <w:p>
@@ -978,6 +1131,8 @@
         </w:tabs>
         <w:spacing w:line="276" w:lineRule="auto"/>
         <w:rPr>
+          <w:i/>
+          <w:iCs/>
           <w:lang w:val="fr-FR"/>
         </w:rPr>
       </w:pPr>
@@ -1011,13 +1166,41 @@
         <w:rPr>
           <w:lang w:val="fr-FR"/>
         </w:rPr>
-        <w:t>: …………………………………………………………………………</w:t>
-      </w:r>
-      <w:r>
-        <w:rPr>
-          <w:lang w:val="fr-FR"/>
-        </w:rPr>
-        <w:t>…...</w:t>
+        <w:t xml:space="preserve">: </w:t>
+      </w:r>
+      <w:r>
+        <w:rPr>
+          <w:i/>
+          <w:iCs/>
+          <w:lang w:val="fr-FR"/>
+        </w:rPr>
+        <w:t xml:space="preserve">Luh Arida Ayu Rahning Putri, </w:t>
+      </w:r>
+      <w:proofErr w:type="gramStart"/>
+      <w:r>
+        <w:rPr>
+          <w:i/>
+          <w:iCs/>
+          <w:lang w:val="fr-FR"/>
+        </w:rPr>
+        <w:t>S.Kom</w:t>
+      </w:r>
+      <w:proofErr w:type="gramEnd"/>
+      <w:r>
+        <w:rPr>
+          <w:i/>
+          <w:iCs/>
+          <w:lang w:val="fr-FR"/>
+        </w:rPr>
+        <w:t>., M.Cs</w:t>
+      </w:r>
+      <w:r>
+        <w:rPr>
+          <w:i/>
+          <w:iCs/>
+          <w:lang w:val="fr-FR"/>
+        </w:rPr>
+        <w:t>.</w:t>
       </w:r>
     </w:p>
     <w:p>
@@ -1093,7 +1276,19 @@
         <w:rPr>
           <w:lang w:val="fr-FR"/>
         </w:rPr>
-        <w:t>17 Juli 2020</w:t>
+        <w:t>17 Ju</w:t>
+      </w:r>
+      <w:r>
+        <w:rPr>
+          <w:lang w:val="fr-FR"/>
+        </w:rPr>
+        <w:t>ni</w:t>
+      </w:r>
+      <w:r>
+        <w:rPr>
+          <w:lang w:val="fr-FR"/>
+        </w:rPr>
+        <w:t xml:space="preserve"> 2020</w:t>
       </w:r>
     </w:p>
     <w:p>
@@ -1243,6 +1438,12 @@
         </w:rPr>
         <w:t>3,6</w:t>
       </w:r>
+      <w:r>
+        <w:rPr>
+          <w:lang w:val="fr-FR"/>
+        </w:rPr>
+        <w:t>2</w:t>
+      </w:r>
     </w:p>
     <w:p>
       <w:pPr>
@@ -1284,10 +1485,14 @@
         <w:rPr>
           <w:lang w:val="fr-FR"/>
         </w:rPr>
-        <w:t>144</w:t>
-      </w:r>
-      <w:bookmarkStart w:id="0" w:name="_GoBack"/>
-      <w:bookmarkEnd w:id="0"/>
+        <w:t>14</w:t>
+      </w:r>
+      <w:r>
+        <w:rPr>
+          <w:lang w:val="fr-FR"/>
+        </w:rPr>
+        <w:t>5</w:t>
+      </w:r>
     </w:p>
     <w:p>
       <w:pPr>
@@ -1424,7 +1629,13 @@
           <w:lang w:val="fr-FR"/>
         </w:rPr>
         <w:tab/>
-        <w:t>: ……………………………………………………………………………...</w:t>
+        <w:t xml:space="preserve">: </w:t>
+      </w:r>
+      <w:r>
+        <w:rPr>
+          <w:lang w:val="fr-FR"/>
+        </w:rPr>
+        <w:t>I Wayan Parna</w:t>
       </w:r>
     </w:p>
     <w:p>
@@ -1464,7 +1675,13 @@
           <w:lang w:val="fr-FR"/>
         </w:rPr>
         <w:tab/>
-        <w:t>: ……………………………………………………………………………...</w:t>
+        <w:t xml:space="preserve">: </w:t>
+      </w:r>
+      <w:r>
+        <w:rPr>
+          <w:lang w:val="fr-FR"/>
+        </w:rPr>
+        <w:t>Ni Wayan Serija</w:t>
       </w:r>
     </w:p>
     <w:p>
@@ -1497,7 +1714,13 @@
           <w:lang w:val="fr-FR"/>
         </w:rPr>
         <w:tab/>
-        <w:t>: ……………………………………………………………………………...</w:t>
+        <w:t xml:space="preserve">: </w:t>
+      </w:r>
+      <w:r>
+        <w:rPr>
+          <w:lang w:val="fr-FR"/>
+        </w:rPr>
+        <w:t>08123621835</w:t>
       </w:r>
     </w:p>
     <w:p>
@@ -1530,7 +1753,13 @@
           <w:lang w:val="fr-FR"/>
         </w:rPr>
         <w:tab/>
-        <w:t>: ……………………………………………………………………………...</w:t>
+        <w:t xml:space="preserve">: </w:t>
+      </w:r>
+      <w:r>
+        <w:rPr>
+          <w:lang w:val="fr-FR"/>
+        </w:rPr>
+        <w:t>Jl. Buluh Indah No. 18 Denpasar</w:t>
       </w:r>
     </w:p>
     <w:p>
@@ -1569,7 +1798,7 @@
           <w:lang w:val="fr-FR"/>
         </w:rPr>
         <w:tab/>
-        <w:t xml:space="preserve">  ………………………………………………………………………………</w:t>
+        <w:t xml:space="preserve">  </w:t>
       </w:r>
     </w:p>
     <w:p>
@@ -1597,8 +1826,8 @@
       </w:pPr>
     </w:p>
     <w:sectPr>
-      <w:pgSz w:w="12240" w:h="20160" w:code="5"/>
-      <w:pgMar w:top="0" w:right="709" w:bottom="0" w:left="1701" w:header="720" w:footer="720" w:gutter="0"/>
+      <w:pgSz w:w="12240" w:h="18720" w:code="5"/>
+      <w:pgMar w:top="173" w:right="706" w:bottom="288" w:left="1699" w:header="720" w:footer="720" w:gutter="0"/>
       <w:cols w:space="720"/>
       <w:docGrid w:linePitch="360"/>
     </w:sectPr>

</xml_diff>